<commit_message>
fix remarks in report
</commit_message>
<xml_diff>
--- a/Lab4-6(interval_linear_sistem)/Chepulis_Lab_6(solve_interval_linear_sistem).docx
+++ b/Lab4-6(interval_linear_sistem)/Chepulis_Lab_6(solve_interval_linear_sistem).docx
@@ -616,7 +616,7 @@
             </w:rPr>
             <w:fldChar w:fldCharType="separate"/>
           </w:r>
-          <w:hyperlink w:anchor="_Toc26618664" w:history="1">
+          <w:hyperlink w:anchor="_Toc27760547" w:history="1">
             <w:r>
               <w:rPr>
                 <w:rStyle w:val="a6"/>
@@ -643,7 +643,7 @@
                 <w:noProof/>
                 <w:webHidden/>
               </w:rPr>
-              <w:instrText xml:space="preserve"> PAGEREF _Toc26618664 \h </w:instrText>
+              <w:instrText xml:space="preserve"> PAGEREF _Toc27760547 \h </w:instrText>
             </w:r>
             <w:r>
               <w:rPr>
@@ -686,7 +686,7 @@
               <w:lang w:eastAsia="ru-RU"/>
             </w:rPr>
           </w:pPr>
-          <w:hyperlink w:anchor="_Toc26618665" w:history="1">
+          <w:hyperlink w:anchor="_Toc27760548" w:history="1">
             <w:r>
               <w:rPr>
                 <w:rStyle w:val="a6"/>
@@ -713,7 +713,147 @@
                 <w:noProof/>
                 <w:webHidden/>
               </w:rPr>
-              <w:instrText xml:space="preserve"> PAGEREF _Toc26618665 \h </w:instrText>
+              <w:instrText xml:space="preserve"> PAGEREF _Toc27760548 \h </w:instrText>
+            </w:r>
+            <w:r>
+              <w:rPr>
+                <w:noProof/>
+                <w:webHidden/>
+              </w:rPr>
+            </w:r>
+            <w:r>
+              <w:rPr>
+                <w:noProof/>
+                <w:webHidden/>
+              </w:rPr>
+              <w:fldChar w:fldCharType="separate"/>
+            </w:r>
+            <w:r>
+              <w:rPr>
+                <w:noProof/>
+                <w:webHidden/>
+              </w:rPr>
+              <w:t>3</w:t>
+            </w:r>
+            <w:r>
+              <w:rPr>
+                <w:noProof/>
+                <w:webHidden/>
+              </w:rPr>
+              <w:fldChar w:fldCharType="end"/>
+            </w:r>
+          </w:hyperlink>
+        </w:p>
+        <w:p>
+          <w:pPr>
+            <w:pStyle w:val="31"/>
+            <w:tabs>
+              <w:tab w:val="right" w:leader="dot" w:pos="10456"/>
+            </w:tabs>
+            <w:rPr>
+              <w:rFonts w:cstheme="minorBidi"/>
+              <w:noProof/>
+            </w:rPr>
+          </w:pPr>
+          <w:hyperlink w:anchor="_Toc27760549" w:history="1">
+            <w:r>
+              <w:rPr>
+                <w:rStyle w:val="a6"/>
+                <w:noProof/>
+                <w:lang w:eastAsia="ar-SA"/>
+              </w:rPr>
+              <w:t>Постановка задачи линейного программирования</w:t>
+            </w:r>
+            <w:r>
+              <w:rPr>
+                <w:noProof/>
+                <w:webHidden/>
+              </w:rPr>
+              <w:tab/>
+            </w:r>
+            <w:r>
+              <w:rPr>
+                <w:noProof/>
+                <w:webHidden/>
+              </w:rPr>
+              <w:fldChar w:fldCharType="begin"/>
+            </w:r>
+            <w:r>
+              <w:rPr>
+                <w:noProof/>
+                <w:webHidden/>
+              </w:rPr>
+              <w:instrText xml:space="preserve"> PAGEREF _Toc27760549 \h </w:instrText>
+            </w:r>
+            <w:r>
+              <w:rPr>
+                <w:noProof/>
+                <w:webHidden/>
+              </w:rPr>
+            </w:r>
+            <w:r>
+              <w:rPr>
+                <w:noProof/>
+                <w:webHidden/>
+              </w:rPr>
+              <w:fldChar w:fldCharType="separate"/>
+            </w:r>
+            <w:r>
+              <w:rPr>
+                <w:noProof/>
+                <w:webHidden/>
+              </w:rPr>
+              <w:t>3</w:t>
+            </w:r>
+            <w:r>
+              <w:rPr>
+                <w:noProof/>
+                <w:webHidden/>
+              </w:rPr>
+              <w:fldChar w:fldCharType="end"/>
+            </w:r>
+          </w:hyperlink>
+        </w:p>
+        <w:p>
+          <w:pPr>
+            <w:pStyle w:val="31"/>
+            <w:tabs>
+              <w:tab w:val="right" w:leader="dot" w:pos="10456"/>
+            </w:tabs>
+            <w:rPr>
+              <w:rFonts w:cstheme="minorBidi"/>
+              <w:noProof/>
+            </w:rPr>
+          </w:pPr>
+          <w:hyperlink w:anchor="_Toc27760550" w:history="1">
+            <w:r>
+              <w:rPr>
+                <w:rStyle w:val="a6"/>
+                <w:noProof/>
+                <w:lang w:eastAsia="ar-SA"/>
+              </w:rPr>
+              <w:t>Решение задачи линейного программирования</w:t>
+            </w:r>
+            <w:r>
+              <w:rPr>
+                <w:noProof/>
+                <w:webHidden/>
+              </w:rPr>
+              <w:tab/>
+            </w:r>
+            <w:r>
+              <w:rPr>
+                <w:noProof/>
+                <w:webHidden/>
+              </w:rPr>
+              <w:fldChar w:fldCharType="begin"/>
+            </w:r>
+            <w:r>
+              <w:rPr>
+                <w:noProof/>
+                <w:webHidden/>
+              </w:rPr>
+              <w:instrText xml:space="preserve"> PAGEREF _Toc27760550 \h </w:instrText>
             </w:r>
             <w:r>
               <w:rPr>
@@ -756,7 +896,7 @@
               <w:lang w:eastAsia="ru-RU"/>
             </w:rPr>
           </w:pPr>
-          <w:hyperlink w:anchor="_Toc26618666" w:history="1">
+          <w:hyperlink w:anchor="_Toc27760551" w:history="1">
             <w:r>
               <w:rPr>
                 <w:rStyle w:val="a6"/>
@@ -783,7 +923,7 @@
                 <w:noProof/>
                 <w:webHidden/>
               </w:rPr>
-              <w:instrText xml:space="preserve"> PAGEREF _Toc26618666 \h </w:instrText>
+              <w:instrText xml:space="preserve"> PAGEREF _Toc27760551 \h </w:instrText>
             </w:r>
             <w:r>
               <w:rPr>
@@ -826,7 +966,7 @@
               <w:lang w:eastAsia="ru-RU"/>
             </w:rPr>
           </w:pPr>
-          <w:hyperlink w:anchor="_Toc26618667" w:history="1">
+          <w:hyperlink w:anchor="_Toc27760552" w:history="1">
             <w:r>
               <w:rPr>
                 <w:rStyle w:val="a6"/>
@@ -853,7 +993,7 @@
                 <w:noProof/>
                 <w:webHidden/>
               </w:rPr>
-              <w:instrText xml:space="preserve"> PAGEREF _Toc26618667 \h </w:instrText>
+              <w:instrText xml:space="preserve"> PAGEREF _Toc27760552 \h </w:instrText>
             </w:r>
             <w:r>
               <w:rPr>
@@ -874,283 +1014,6 @@
                 <w:webHidden/>
               </w:rPr>
               <w:t>4</w:t>
-            </w:r>
-            <w:r>
-              <w:rPr>
-                <w:noProof/>
-                <w:webHidden/>
-              </w:rPr>
-              <w:fldChar w:fldCharType="end"/>
-            </w:r>
-          </w:hyperlink>
-        </w:p>
-        <w:p>
-          <w:pPr>
-            <w:pStyle w:val="31"/>
-            <w:tabs>
-              <w:tab w:val="right" w:leader="dot" w:pos="10456"/>
-            </w:tabs>
-            <w:rPr>
-              <w:rFonts w:cstheme="minorBidi"/>
-              <w:noProof/>
-            </w:rPr>
-          </w:pPr>
-          <w:hyperlink w:anchor="_Toc26618668" w:history="1">
-            <w:r>
-              <w:rPr>
-                <w:rStyle w:val="a6"/>
-                <w:noProof/>
-                <w:shd w:val="clear" w:color="auto" w:fill="FFFFFF"/>
-              </w:rPr>
-              <w:t>Решение МНК</w:t>
-            </w:r>
-            <w:r>
-              <w:rPr>
-                <w:noProof/>
-                <w:webHidden/>
-              </w:rPr>
-              <w:tab/>
-            </w:r>
-            <w:r>
-              <w:rPr>
-                <w:noProof/>
-                <w:webHidden/>
-              </w:rPr>
-              <w:fldChar w:fldCharType="begin"/>
-            </w:r>
-            <w:r>
-              <w:rPr>
-                <w:noProof/>
-                <w:webHidden/>
-              </w:rPr>
-              <w:instrText xml:space="preserve"> PAGEREF _Toc26618668 \h </w:instrText>
-            </w:r>
-            <w:r>
-              <w:rPr>
-                <w:noProof/>
-                <w:webHidden/>
-              </w:rPr>
-              <w:fldChar w:fldCharType="separate"/>
-            </w:r>
-            <w:r>
-              <w:rPr>
-                <w:b/>
-                <w:bCs/>
-                <w:noProof/>
-                <w:webHidden/>
-              </w:rPr>
-              <w:t>Ошибка! Закладка не определена.</w:t>
-            </w:r>
-            <w:r>
-              <w:rPr>
-                <w:noProof/>
-                <w:webHidden/>
-              </w:rPr>
-              <w:fldChar w:fldCharType="end"/>
-            </w:r>
-          </w:hyperlink>
-        </w:p>
-        <w:p>
-          <w:pPr>
-            <w:pStyle w:val="31"/>
-            <w:tabs>
-              <w:tab w:val="right" w:leader="dot" w:pos="10456"/>
-            </w:tabs>
-            <w:rPr>
-              <w:rFonts w:cstheme="minorBidi"/>
-              <w:noProof/>
-            </w:rPr>
-          </w:pPr>
-          <w:hyperlink w:anchor="_Toc26618669" w:history="1">
-            <w:r>
-              <w:rPr>
-                <w:rStyle w:val="a6"/>
-                <w:noProof/>
-              </w:rPr>
-              <w:t xml:space="preserve">Функция </w:t>
-            </w:r>
-            <w:r>
-              <w:rPr>
-                <w:rStyle w:val="a6"/>
-                <w:noProof/>
-                <w:lang w:val="en-US"/>
-              </w:rPr>
-              <w:t>tolsolvty</w:t>
-            </w:r>
-            <w:r>
-              <w:rPr>
-                <w:noProof/>
-                <w:webHidden/>
-              </w:rPr>
-              <w:tab/>
-            </w:r>
-            <w:r>
-              <w:rPr>
-                <w:noProof/>
-                <w:webHidden/>
-              </w:rPr>
-              <w:fldChar w:fldCharType="begin"/>
-            </w:r>
-            <w:r>
-              <w:rPr>
-                <w:noProof/>
-                <w:webHidden/>
-              </w:rPr>
-              <w:instrText xml:space="preserve"> PAGEREF _Toc26618669 \h </w:instrText>
-            </w:r>
-            <w:r>
-              <w:rPr>
-                <w:noProof/>
-                <w:webHidden/>
-              </w:rPr>
-              <w:fldChar w:fldCharType="separate"/>
-            </w:r>
-            <w:r>
-              <w:rPr>
-                <w:b/>
-                <w:bCs/>
-                <w:noProof/>
-                <w:webHidden/>
-              </w:rPr>
-              <w:t>Ошибка! Закладка не определена.</w:t>
-            </w:r>
-            <w:r>
-              <w:rPr>
-                <w:noProof/>
-                <w:webHidden/>
-              </w:rPr>
-              <w:fldChar w:fldCharType="end"/>
-            </w:r>
-          </w:hyperlink>
-        </w:p>
-        <w:p>
-          <w:pPr>
-            <w:pStyle w:val="31"/>
-            <w:tabs>
-              <w:tab w:val="right" w:leader="dot" w:pos="10456"/>
-            </w:tabs>
-            <w:rPr>
-              <w:rFonts w:cstheme="minorBidi"/>
-              <w:noProof/>
-            </w:rPr>
-          </w:pPr>
-          <w:hyperlink w:anchor="_Toc26618670" w:history="1">
-            <w:r>
-              <w:rPr>
-                <w:rStyle w:val="a6"/>
-                <w:noProof/>
-              </w:rPr>
-              <w:t>Оценка числа обусловленности интервальной матрицы А</w:t>
-            </w:r>
-            <w:r>
-              <w:rPr>
-                <w:noProof/>
-                <w:webHidden/>
-              </w:rPr>
-              <w:tab/>
-            </w:r>
-            <w:r>
-              <w:rPr>
-                <w:noProof/>
-                <w:webHidden/>
-              </w:rPr>
-              <w:fldChar w:fldCharType="begin"/>
-            </w:r>
-            <w:r>
-              <w:rPr>
-                <w:noProof/>
-                <w:webHidden/>
-              </w:rPr>
-              <w:instrText xml:space="preserve"> PAGEREF _Toc26618670 \h </w:instrText>
-            </w:r>
-            <w:r>
-              <w:rPr>
-                <w:noProof/>
-                <w:webHidden/>
-              </w:rPr>
-              <w:fldChar w:fldCharType="separate"/>
-            </w:r>
-            <w:r>
-              <w:rPr>
-                <w:b/>
-                <w:bCs/>
-                <w:noProof/>
-                <w:webHidden/>
-              </w:rPr>
-              <w:t>Ошибка! Закладка не определена.</w:t>
-            </w:r>
-            <w:r>
-              <w:rPr>
-                <w:noProof/>
-                <w:webHidden/>
-              </w:rPr>
-              <w:fldChar w:fldCharType="end"/>
-            </w:r>
-          </w:hyperlink>
-        </w:p>
-        <w:p>
-          <w:pPr>
-            <w:pStyle w:val="31"/>
-            <w:tabs>
-              <w:tab w:val="right" w:leader="dot" w:pos="10456"/>
-            </w:tabs>
-            <w:rPr>
-              <w:rFonts w:cstheme="minorBidi"/>
-              <w:noProof/>
-            </w:rPr>
-          </w:pPr>
-          <w:hyperlink w:anchor="_Toc26618671" w:history="1">
-            <w:r>
-              <w:rPr>
-                <w:rStyle w:val="a6"/>
-                <w:noProof/>
-              </w:rPr>
-              <w:t xml:space="preserve">Оценка вариабельности </w:t>
-            </w:r>
-            <w:r>
-              <w:rPr>
-                <w:rStyle w:val="a6"/>
-                <w:noProof/>
-                <w:lang w:val="en-US"/>
-              </w:rPr>
-              <w:t>IVE</w:t>
-            </w:r>
-            <w:r>
-              <w:rPr>
-                <w:noProof/>
-                <w:webHidden/>
-              </w:rPr>
-              <w:tab/>
-            </w:r>
-            <w:r>
-              <w:rPr>
-                <w:noProof/>
-                <w:webHidden/>
-              </w:rPr>
-              <w:fldChar w:fldCharType="begin"/>
-            </w:r>
-            <w:r>
-              <w:rPr>
-                <w:noProof/>
-                <w:webHidden/>
-              </w:rPr>
-              <w:instrText xml:space="preserve"> PAGEREF _Toc26618671 \h </w:instrText>
-            </w:r>
-            <w:r>
-              <w:rPr>
-                <w:noProof/>
-                <w:webHidden/>
-              </w:rPr>
-              <w:fldChar w:fldCharType="separate"/>
-            </w:r>
-            <w:r>
-              <w:rPr>
-                <w:b/>
-                <w:bCs/>
-                <w:noProof/>
-                <w:webHidden/>
-              </w:rPr>
-              <w:t>Ошибка! Закладка не определена.</w:t>
             </w:r>
             <w:r>
               <w:rPr>
@@ -1173,7 +1036,7 @@
               <w:lang w:eastAsia="ru-RU"/>
             </w:rPr>
           </w:pPr>
-          <w:hyperlink w:anchor="_Toc26618672" w:history="1">
+          <w:hyperlink w:anchor="_Toc27760553" w:history="1">
             <w:r>
               <w:rPr>
                 <w:rStyle w:val="a6"/>
@@ -1200,7 +1063,7 @@
                 <w:noProof/>
                 <w:webHidden/>
               </w:rPr>
-              <w:instrText xml:space="preserve"> PAGEREF _Toc26618672 \h </w:instrText>
+              <w:instrText xml:space="preserve"> PAGEREF _Toc27760553 \h </w:instrText>
             </w:r>
             <w:r>
               <w:rPr>
@@ -1243,7 +1106,7 @@
               <w:lang w:eastAsia="ru-RU"/>
             </w:rPr>
           </w:pPr>
-          <w:hyperlink w:anchor="_Toc26618673" w:history="1">
+          <w:hyperlink w:anchor="_Toc27760554" w:history="1">
             <w:r>
               <w:rPr>
                 <w:rStyle w:val="a6"/>
@@ -1270,7 +1133,7 @@
                 <w:noProof/>
                 <w:webHidden/>
               </w:rPr>
-              <w:instrText xml:space="preserve"> PAGEREF _Toc26618673 \h </w:instrText>
+              <w:instrText xml:space="preserve"> PAGEREF _Toc27760554 \h </w:instrText>
             </w:r>
             <w:r>
               <w:rPr>
@@ -1313,7 +1176,7 @@
               <w:lang w:eastAsia="ru-RU"/>
             </w:rPr>
           </w:pPr>
-          <w:hyperlink w:anchor="_Toc26618674" w:history="1">
+          <w:hyperlink w:anchor="_Toc27760555" w:history="1">
             <w:r>
               <w:rPr>
                 <w:rStyle w:val="a6"/>
@@ -1340,7 +1203,7 @@
                 <w:noProof/>
                 <w:webHidden/>
               </w:rPr>
-              <w:instrText xml:space="preserve"> PAGEREF _Toc26618674 \h </w:instrText>
+              <w:instrText xml:space="preserve"> PAGEREF _Toc27760555 \h </w:instrText>
             </w:r>
             <w:r>
               <w:rPr>
@@ -1382,7 +1245,7 @@
               <w:noProof/>
             </w:rPr>
           </w:pPr>
-          <w:hyperlink w:anchor="_Toc26618675" w:history="1">
+          <w:hyperlink w:anchor="_Toc27760556" w:history="1">
             <w:r>
               <w:rPr>
                 <w:rStyle w:val="a6"/>
@@ -1426,7 +1289,7 @@
                 <w:noProof/>
                 <w:webHidden/>
               </w:rPr>
-              <w:instrText xml:space="preserve"> PAGEREF _Toc26618675 \h </w:instrText>
+              <w:instrText xml:space="preserve"> PAGEREF _Toc27760556 \h </w:instrText>
             </w:r>
             <w:r>
               <w:rPr>
@@ -1478,7 +1341,7 @@
       <w:pPr>
         <w:pStyle w:val="2"/>
       </w:pPr>
-      <w:bookmarkStart w:id="21" w:name="_Toc26618664"/>
+      <w:bookmarkStart w:id="21" w:name="_Toc27760547"/>
       <w:r>
         <w:lastRenderedPageBreak/>
         <w:t>Постановка задачи</w:t>
@@ -1608,7 +1471,7 @@
       <w:pPr>
         <w:pStyle w:val="2"/>
       </w:pPr>
-      <w:bookmarkStart w:id="22" w:name="_Toc26618665"/>
+      <w:bookmarkStart w:id="22" w:name="_Toc27760548"/>
       <w:r>
         <w:t>Теория</w:t>
       </w:r>
@@ -1825,14 +1688,7 @@
             <w:rFonts w:ascii="Cambria Math" w:eastAsiaTheme="minorEastAsia" w:hAnsi="Cambria Math"/>
             <w:lang w:eastAsia="ar-SA"/>
           </w:rPr>
-          <m:t>=</m:t>
-        </m:r>
-        <m:r>
-          <w:rPr>
-            <w:rFonts w:ascii="Cambria Math" w:eastAsiaTheme="minorEastAsia" w:hAnsi="Cambria Math"/>
-            <w:lang w:eastAsia="ar-SA"/>
-          </w:rPr>
-          <m:t>[</m:t>
+          <m:t>=[</m:t>
         </m:r>
         <m:bar>
           <m:barPr>
@@ -1857,9 +1713,16 @@
         <m:r>
           <w:rPr>
             <w:rFonts w:ascii="Cambria Math" w:eastAsiaTheme="minorEastAsia" w:hAnsi="Cambria Math"/>
+            <w:lang w:val="en-US" w:eastAsia="ar-SA"/>
+          </w:rPr>
+          <m:t xml:space="preserve">, </m:t>
+        </m:r>
+        <m:r>
+          <w:rPr>
+            <w:rFonts w:ascii="Cambria Math" w:eastAsiaTheme="minorEastAsia" w:hAnsi="Cambria Math"/>
             <w:lang w:eastAsia="ar-SA"/>
           </w:rPr>
-          <m:t xml:space="preserve">+ </m:t>
+          <m:t xml:space="preserve"> </m:t>
         </m:r>
         <m:bar>
           <m:barPr>
@@ -1949,6 +1812,7 @@
           <w:lang w:eastAsia="ar-SA"/>
         </w:rPr>
       </w:pPr>
+      <w:bookmarkStart w:id="23" w:name="_Toc27760549"/>
       <w:r>
         <w:rPr>
           <w:rFonts w:eastAsiaTheme="minorEastAsia"/>
@@ -1956,6 +1820,7 @@
         </w:rPr>
         <w:t>Постановка задачи линейного программирования</w:t>
       </w:r>
+      <w:bookmarkEnd w:id="23"/>
     </w:p>
     <w:p>
       <w:pPr>
@@ -1981,6 +1846,8 @@
         </w:rPr>
         <w:t>Точечная матрица</w:t>
       </w:r>
+      <w:bookmarkStart w:id="24" w:name="_GoBack"/>
+      <w:bookmarkEnd w:id="24"/>
     </w:p>
     <w:p>
       <w:pPr>
@@ -2294,7 +2161,7 @@
               <w:rFonts w:ascii="Cambria Math" w:hAnsi="Cambria Math"/>
               <w:lang w:val="en-US" w:eastAsia="ar-SA"/>
             </w:rPr>
-            <m:t xml:space="preserve">*rad </m:t>
+            <m:t xml:space="preserve">∙rad </m:t>
           </m:r>
           <m:sSub>
             <m:sSubPr>
@@ -2482,7 +2349,7 @@
               <w:rFonts w:ascii="Cambria Math" w:hAnsi="Cambria Math"/>
               <w:lang w:val="en-US" w:eastAsia="ar-SA"/>
             </w:rPr>
-            <m:t xml:space="preserve">*rad </m:t>
+            <m:t xml:space="preserve">∙rad </m:t>
           </m:r>
           <m:sSub>
             <m:sSubPr>
@@ -2698,7 +2565,6 @@
               <m:ctrlPr>
                 <w:rPr>
                   <w:rFonts w:ascii="Cambria Math" w:eastAsiaTheme="minorEastAsia" w:hAnsi="Cambria Math"/>
-                  <w:b/>
                   <w:i/>
                   <w:lang w:val="en-US" w:eastAsia="ar-SA"/>
                 </w:rPr>
@@ -2715,12 +2581,17 @@
                 </w:rPr>
                 <m:t>b</m:t>
               </m:r>
+              <m:ctrlPr>
+                <w:rPr>
+                  <w:rFonts w:ascii="Cambria Math" w:eastAsiaTheme="minorEastAsia" w:hAnsi="Cambria Math"/>
+                  <w:b/>
+                  <w:i/>
+                  <w:lang w:val="en-US" w:eastAsia="ar-SA"/>
+                </w:rPr>
+              </m:ctrlPr>
             </m:e>
             <m:sub>
               <m:r>
-                <m:rPr>
-                  <m:sty m:val="bi"/>
-                </m:rPr>
                 <w:rPr>
                   <w:rFonts w:ascii="Cambria Math" w:eastAsiaTheme="minorEastAsia" w:hAnsi="Cambria Math"/>
                   <w:lang w:val="en-US" w:eastAsia="ar-SA"/>
@@ -2763,13 +2634,35 @@
                   </m:ctrlPr>
                 </m:accPr>
                 <m:e>
-                  <m:r>
-                    <w:rPr>
-                      <w:rFonts w:ascii="Cambria Math" w:eastAsiaTheme="minorEastAsia" w:hAnsi="Cambria Math"/>
-                      <w:lang w:val="en-US" w:eastAsia="ar-SA"/>
-                    </w:rPr>
-                    <m:t>b</m:t>
-                  </m:r>
+                  <m:sSub>
+                    <m:sSubPr>
+                      <m:ctrlPr>
+                        <w:rPr>
+                          <w:rFonts w:ascii="Cambria Math" w:eastAsiaTheme="minorEastAsia" w:hAnsi="Cambria Math"/>
+                          <w:i/>
+                          <w:lang w:val="en-US" w:eastAsia="ar-SA"/>
+                        </w:rPr>
+                      </m:ctrlPr>
+                    </m:sSubPr>
+                    <m:e>
+                      <m:r>
+                        <w:rPr>
+                          <w:rFonts w:ascii="Cambria Math" w:eastAsiaTheme="minorEastAsia" w:hAnsi="Cambria Math"/>
+                          <w:lang w:val="en-US" w:eastAsia="ar-SA"/>
+                        </w:rPr>
+                        <m:t>b</m:t>
+                      </m:r>
+                    </m:e>
+                    <m:sub>
+                      <m:r>
+                        <w:rPr>
+                          <w:rFonts w:ascii="Cambria Math" w:eastAsiaTheme="minorEastAsia" w:hAnsi="Cambria Math"/>
+                          <w:lang w:val="en-US" w:eastAsia="ar-SA"/>
+                        </w:rPr>
+                        <m:t>i</m:t>
+                      </m:r>
+                    </m:sub>
+                  </m:sSub>
                 </m:e>
               </m:acc>
               <m:r>
@@ -2793,13 +2686,35 @@
                   </m:ctrlPr>
                 </m:barPr>
                 <m:e>
-                  <m:r>
-                    <w:rPr>
-                      <w:rFonts w:ascii="Cambria Math" w:eastAsiaTheme="minorEastAsia" w:hAnsi="Cambria Math"/>
-                      <w:lang w:val="en-US" w:eastAsia="ar-SA"/>
-                    </w:rPr>
-                    <m:t>b</m:t>
-                  </m:r>
+                  <m:sSub>
+                    <m:sSubPr>
+                      <m:ctrlPr>
+                        <w:rPr>
+                          <w:rFonts w:ascii="Cambria Math" w:eastAsiaTheme="minorEastAsia" w:hAnsi="Cambria Math"/>
+                          <w:i/>
+                          <w:lang w:val="en-US" w:eastAsia="ar-SA"/>
+                        </w:rPr>
+                      </m:ctrlPr>
+                    </m:sSubPr>
+                    <m:e>
+                      <m:r>
+                        <w:rPr>
+                          <w:rFonts w:ascii="Cambria Math" w:eastAsiaTheme="minorEastAsia" w:hAnsi="Cambria Math"/>
+                          <w:lang w:val="en-US" w:eastAsia="ar-SA"/>
+                        </w:rPr>
+                        <m:t>b</m:t>
+                      </m:r>
+                    </m:e>
+                    <m:sub>
+                      <m:r>
+                        <w:rPr>
+                          <w:rFonts w:ascii="Cambria Math" w:eastAsiaTheme="minorEastAsia" w:hAnsi="Cambria Math"/>
+                          <w:lang w:val="en-US" w:eastAsia="ar-SA"/>
+                        </w:rPr>
+                        <m:t>i</m:t>
+                      </m:r>
+                    </m:sub>
+                  </m:sSub>
                 </m:e>
               </m:bar>
               <m:r>
@@ -2815,9 +2730,6 @@
             </m:num>
             <m:den>
               <m:r>
-                <m:rPr>
-                  <m:sty m:val="bi"/>
-                </m:rPr>
                 <w:rPr>
                   <w:rFonts w:ascii="Cambria Math" w:eastAsiaTheme="minorEastAsia" w:hAnsi="Cambria Math"/>
                   <w:lang w:val="en-US" w:eastAsia="ar-SA"/>
@@ -2902,6 +2814,7 @@
           <w:lang w:eastAsia="ar-SA"/>
         </w:rPr>
       </w:pPr>
+      <w:bookmarkStart w:id="25" w:name="_Toc27760550"/>
       <w:r>
         <w:rPr>
           <w:rFonts w:eastAsiaTheme="minorEastAsia"/>
@@ -2909,6 +2822,7 @@
         </w:rPr>
         <w:t>Решение задачи линейного программирования</w:t>
       </w:r>
+      <w:bookmarkEnd w:id="25"/>
     </w:p>
     <w:p>
       <w:pPr>
@@ -3752,11 +3666,11 @@
       <w:pPr>
         <w:pStyle w:val="2"/>
       </w:pPr>
-      <w:bookmarkStart w:id="23" w:name="_Toc26618666"/>
+      <w:bookmarkStart w:id="26" w:name="_Toc27760551"/>
       <w:r>
         <w:t>Реализация</w:t>
       </w:r>
-      <w:bookmarkEnd w:id="23"/>
+      <w:bookmarkEnd w:id="26"/>
     </w:p>
     <w:p>
       <w:pPr>
@@ -4046,11 +3960,11 @@
       <w:pPr>
         <w:pStyle w:val="2"/>
       </w:pPr>
-      <w:bookmarkStart w:id="24" w:name="_Toc26618667"/>
+      <w:bookmarkStart w:id="27" w:name="_Toc27760552"/>
       <w:r>
         <w:t>Результаты</w:t>
       </w:r>
-      <w:bookmarkEnd w:id="24"/>
+      <w:bookmarkEnd w:id="27"/>
     </w:p>
     <w:p>
       <w:pPr>
@@ -4365,10 +4279,10 @@
         </w:rPr>
         <w:lastRenderedPageBreak/>
         <w:drawing>
-          <wp:inline distT="0" distB="0" distL="0" distR="0" wp14:anchorId="712E4AC9" wp14:editId="20877721">
-            <wp:extent cx="5210902" cy="3924848"/>
-            <wp:effectExtent l="0" t="0" r="0" b="0"/>
-            <wp:docPr id="12" name="Рисунок 12"/>
+          <wp:inline distT="0" distB="0" distL="0" distR="0" wp14:anchorId="77491EA3" wp14:editId="4BECBDE9">
+            <wp:extent cx="5229955" cy="3972479"/>
+            <wp:effectExtent l="0" t="0" r="8890" b="9525"/>
+            <wp:docPr id="2" name="Рисунок 2"/>
             <wp:cNvGraphicFramePr>
               <a:graphicFrameLocks xmlns:a="http://schemas.openxmlformats.org/drawingml/2006/main" noChangeAspect="1"/>
             </wp:cNvGraphicFramePr>
@@ -4388,7 +4302,7 @@
                   <pic:spPr>
                     <a:xfrm>
                       <a:off x="0" y="0"/>
-                      <a:ext cx="5210902" cy="3924848"/>
+                      <a:ext cx="5229955" cy="3972479"/>
                     </a:xfrm>
                     <a:prstGeom prst="rect">
                       <a:avLst/>
@@ -4435,11 +4349,11 @@
           <w:rFonts w:eastAsiaTheme="minorEastAsia"/>
         </w:rPr>
       </w:pPr>
-      <w:bookmarkStart w:id="25" w:name="_Toc26618672"/>
+      <w:bookmarkStart w:id="28" w:name="_Toc27760553"/>
       <w:r>
         <w:t>Обсуждение</w:t>
       </w:r>
-      <w:bookmarkEnd w:id="25"/>
+      <w:bookmarkEnd w:id="28"/>
     </w:p>
     <w:p>
       <w:pPr>
@@ -4466,8 +4380,6 @@
         </w:rPr>
         <w:t>Однако важно понимать, что чрезмерное разбиение сетки может «портить решение» (приводить к высокочастотным колебания). Это объясняется тем, что, то что должно было быть одним элементом разбивается на два (и более). В итоге возрастание одного, компенсируется убыванием второго. Решение кажется подходящим, но является некорректным.</w:t>
       </w:r>
-      <w:bookmarkStart w:id="26" w:name="_GoBack"/>
-      <w:bookmarkEnd w:id="26"/>
     </w:p>
     <w:p>
       <w:pPr>
@@ -4493,11 +4405,11 @@
       <w:pPr>
         <w:pStyle w:val="2"/>
       </w:pPr>
-      <w:bookmarkStart w:id="27" w:name="_Toc26618673"/>
+      <w:bookmarkStart w:id="29" w:name="_Toc27760554"/>
       <w:r>
         <w:t>Литература</w:t>
       </w:r>
-      <w:bookmarkEnd w:id="27"/>
+      <w:bookmarkEnd w:id="29"/>
     </w:p>
     <w:p>
       <w:pPr>
@@ -4507,8 +4419,8 @@
           <w:numId w:val="19"/>
         </w:numPr>
       </w:pPr>
-      <w:bookmarkStart w:id="28" w:name="ref1"/>
-      <w:bookmarkEnd w:id="28"/>
+      <w:bookmarkStart w:id="30" w:name="ref1"/>
+      <w:bookmarkEnd w:id="30"/>
       <w:r>
         <w:t xml:space="preserve">Документация по </w:t>
       </w:r>
@@ -4636,8 +4548,8 @@
           <w:numId w:val="19"/>
         </w:numPr>
       </w:pPr>
-      <w:bookmarkStart w:id="29" w:name="ref3"/>
-      <w:bookmarkEnd w:id="29"/>
+      <w:bookmarkStart w:id="31" w:name="ref3"/>
+      <w:bookmarkEnd w:id="31"/>
       <w:r>
         <w:t>«</w:t>
       </w:r>
@@ -4746,12 +4658,12 @@
       </w:r>
     </w:p>
     <w:p>
-      <w:bookmarkStart w:id="30" w:name="ref4"/>
-      <w:bookmarkStart w:id="31" w:name="ref5"/>
-      <w:bookmarkStart w:id="32" w:name="ref6"/>
-      <w:bookmarkEnd w:id="30"/>
-      <w:bookmarkEnd w:id="31"/>
+      <w:bookmarkStart w:id="32" w:name="ref4"/>
+      <w:bookmarkStart w:id="33" w:name="ref5"/>
+      <w:bookmarkStart w:id="34" w:name="ref6"/>
       <w:bookmarkEnd w:id="32"/>
+      <w:bookmarkEnd w:id="33"/>
+      <w:bookmarkEnd w:id="34"/>
     </w:p>
     <w:p>
       <w:pPr>
@@ -4761,11 +4673,11 @@
           <w:numId w:val="0"/>
         </w:numPr>
       </w:pPr>
-      <w:bookmarkStart w:id="33" w:name="_Toc26618674"/>
+      <w:bookmarkStart w:id="35" w:name="_Toc27760555"/>
       <w:r>
         <w:t>Приложение</w:t>
       </w:r>
-      <w:bookmarkEnd w:id="33"/>
+      <w:bookmarkEnd w:id="35"/>
     </w:p>
     <w:p>
       <w:pPr>
@@ -4774,7 +4686,7 @@
           <w:lang w:eastAsia="ar-SA"/>
         </w:rPr>
       </w:pPr>
-      <w:bookmarkStart w:id="34" w:name="_Toc26618675"/>
+      <w:bookmarkStart w:id="36" w:name="_Toc27760556"/>
       <w:r>
         <w:rPr>
           <w:lang w:eastAsia="ar-SA"/>
@@ -4795,7 +4707,7 @@
         </w:rPr>
         <w:t>:</w:t>
       </w:r>
-      <w:bookmarkEnd w:id="34"/>
+      <w:bookmarkEnd w:id="36"/>
     </w:p>
     <w:p>
       <w:pPr>
@@ -8336,560 +8248,6 @@
 </w:styles>
 </file>
 
-<file path=word/glossary/document.xml><?xml version="1.0" encoding="utf-8"?>
-<w:glossaryDocument xmlns:wpc="http://schemas.microsoft.com/office/word/2010/wordprocessingCanvas" xmlns:cx="http://schemas.microsoft.com/office/drawing/2014/chartex" xmlns:cx1="http://schemas.microsoft.com/office/drawing/2015/9/8/chartex" xmlns:mc="http://schemas.openxmlformats.org/markup-compatibility/2006" xmlns:o="urn:schemas-microsoft-com:office:office" xmlns:r="http://schemas.openxmlformats.org/officeDocument/2006/relationships" xmlns:m="http://schemas.openxmlformats.org/officeDocument/2006/math" xmlns:v="urn:schemas-microsoft-com:vml" xmlns:wp14="http://schemas.microsoft.com/office/word/2010/wordprocessingDrawing" xmlns:wp="http://schemas.openxmlformats.org/drawingml/2006/wordprocessingDrawing" xmlns:w10="urn:schemas-microsoft-com:office:word" xmlns:w="http://schemas.openxmlformats.org/wordprocessingml/2006/main" xmlns:w14="http://schemas.microsoft.com/office/word/2010/wordml" xmlns:w15="http://schemas.microsoft.com/office/word/2012/wordml" xmlns:w16se="http://schemas.microsoft.com/office/word/2015/wordml/symex" xmlns:wpg="http://schemas.microsoft.com/office/word/2010/wordprocessingGroup" xmlns:wpi="http://schemas.microsoft.com/office/word/2010/wordprocessingInk" xmlns:wne="http://schemas.microsoft.com/office/word/2006/wordml" xmlns:wps="http://schemas.microsoft.com/office/word/2010/wordprocessingShape" mc:Ignorable="w14 w15 w16se wp14"/>
-</file>
-
-<file path=word/glossary/fontTable.xml><?xml version="1.0" encoding="utf-8"?>
-<w:fonts xmlns:mc="http://schemas.openxmlformats.org/markup-compatibility/2006" xmlns:r="http://schemas.openxmlformats.org/officeDocument/2006/relationships" xmlns:w="http://schemas.openxmlformats.org/wordprocessingml/2006/main" xmlns:w14="http://schemas.microsoft.com/office/word/2010/wordml" xmlns:w15="http://schemas.microsoft.com/office/word/2012/wordml" xmlns:w16se="http://schemas.microsoft.com/office/word/2015/wordml/symex" mc:Ignorable="w14 w15 w16se">
-  <w:font w:name="Symbol">
-    <w:panose1 w:val="05050102010706020507"/>
-    <w:charset w:val="02"/>
-    <w:family w:val="roman"/>
-    <w:pitch w:val="variable"/>
-    <w:sig w:usb0="00000000" w:usb1="10000000" w:usb2="00000000" w:usb3="00000000" w:csb0="80000000" w:csb1="00000000"/>
-  </w:font>
-  <w:font w:name="Times New Roman">
-    <w:panose1 w:val="02020603050405020304"/>
-    <w:charset w:val="CC"/>
-    <w:family w:val="roman"/>
-    <w:pitch w:val="variable"/>
-    <w:sig w:usb0="E0002EFF" w:usb1="C000785B" w:usb2="00000009" w:usb3="00000000" w:csb0="000001FF" w:csb1="00000000"/>
-  </w:font>
-  <w:font w:name="Courier New">
-    <w:panose1 w:val="02070309020205020404"/>
-    <w:charset w:val="CC"/>
-    <w:family w:val="modern"/>
-    <w:pitch w:val="fixed"/>
-    <w:sig w:usb0="E0002EFF" w:usb1="C0007843" w:usb2="00000009" w:usb3="00000000" w:csb0="000001FF" w:csb1="00000000"/>
-  </w:font>
-  <w:font w:name="Wingdings">
-    <w:panose1 w:val="05000000000000000000"/>
-    <w:charset w:val="02"/>
-    <w:family w:val="auto"/>
-    <w:pitch w:val="variable"/>
-    <w:sig w:usb0="00000000" w:usb1="10000000" w:usb2="00000000" w:usb3="00000000" w:csb0="80000000" w:csb1="00000000"/>
-  </w:font>
-  <w:font w:name="Calibri">
-    <w:panose1 w:val="020F0502020204030204"/>
-    <w:charset w:val="CC"/>
-    <w:family w:val="swiss"/>
-    <w:pitch w:val="variable"/>
-    <w:sig w:usb0="E4002EFF" w:usb1="C000247B" w:usb2="00000009" w:usb3="00000000" w:csb0="000001FF" w:csb1="00000000"/>
-  </w:font>
-  <w:font w:name="Arial">
-    <w:panose1 w:val="020B0604020202020204"/>
-    <w:charset w:val="CC"/>
-    <w:family w:val="swiss"/>
-    <w:pitch w:val="variable"/>
-    <w:sig w:usb0="E0002EFF" w:usb1="C000785B" w:usb2="00000009" w:usb3="00000000" w:csb0="000001FF" w:csb1="00000000"/>
-  </w:font>
-  <w:font w:name="Calibri Light">
-    <w:panose1 w:val="020F0302020204030204"/>
-    <w:charset w:val="CC"/>
-    <w:family w:val="swiss"/>
-    <w:pitch w:val="variable"/>
-    <w:sig w:usb0="E4002EFF" w:usb1="C000247B" w:usb2="00000009" w:usb3="00000000" w:csb0="000001FF" w:csb1="00000000"/>
-  </w:font>
-  <w:font w:name="Segoe UI">
-    <w:panose1 w:val="020B0502040204020203"/>
-    <w:charset w:val="CC"/>
-    <w:family w:val="swiss"/>
-    <w:pitch w:val="variable"/>
-    <w:sig w:usb0="E4002EFF" w:usb1="C000E47F" w:usb2="00000009" w:usb3="00000000" w:csb0="000001FF" w:csb1="00000000"/>
-  </w:font>
-  <w:font w:name="Cambria Math">
-    <w:panose1 w:val="02040503050406030204"/>
-    <w:charset w:val="CC"/>
-    <w:family w:val="roman"/>
-    <w:pitch w:val="variable"/>
-    <w:sig w:usb0="E00006FF" w:usb1="420024FF" w:usb2="02000000" w:usb3="00000000" w:csb0="0000019F" w:csb1="00000000"/>
-  </w:font>
-</w:fonts>
-</file>
-
-<file path=word/glossary/settings.xml><?xml version="1.0" encoding="utf-8"?>
-<w:settings xmlns:mc="http://schemas.openxmlformats.org/markup-compatibility/2006" xmlns:o="urn:schemas-microsoft-com:office:office" xmlns:r="http://schemas.openxmlformats.org/officeDocument/2006/relationships" xmlns:m="http://schemas.openxmlformats.org/officeDocument/2006/math" xmlns:v="urn:schemas-microsoft-com:vml" xmlns:w10="urn:schemas-microsoft-com:office:word" xmlns:w="http://schemas.openxmlformats.org/wordprocessingml/2006/main" xmlns:w14="http://schemas.microsoft.com/office/word/2010/wordml" xmlns:w15="http://schemas.microsoft.com/office/word/2012/wordml" xmlns:w16se="http://schemas.microsoft.com/office/word/2015/wordml/symex" xmlns:sl="http://schemas.openxmlformats.org/schemaLibrary/2006/main" mc:Ignorable="w14 w15 w16se">
-  <w:view w:val="normal"/>
-  <w:defaultTabStop w:val="708"/>
-  <w:characterSpacingControl w:val="doNotCompress"/>
-  <w:compat>
-    <w:useFELayout/>
-    <w:compatSetting w:name="compatibilityMode" w:uri="http://schemas.microsoft.com/office/word" w:val="15"/>
-    <w:compatSetting w:name="overrideTableStyleFontSizeAndJustification" w:uri="http://schemas.microsoft.com/office/word" w:val="1"/>
-    <w:compatSetting w:name="enableOpenTypeFeatures" w:uri="http://schemas.microsoft.com/office/word" w:val="1"/>
-    <w:compatSetting w:name="doNotFlipMirrorIndents" w:uri="http://schemas.microsoft.com/office/word" w:val="1"/>
-    <w:compatSetting w:name="differentiateMultirowTableHeaders" w:uri="http://schemas.microsoft.com/office/word" w:val="1"/>
-  </w:compat>
-  <w:rsids>
-    <w:rsidRoot w:val="00645BF2"/>
-    <w:rsid w:val="001B7965"/>
-    <w:rsid w:val="00645BF2"/>
-    <w:rsid w:val="00A12137"/>
-    <w:rsid w:val="00CB1538"/>
-  </w:rsids>
-  <m:mathPr>
-    <m:mathFont m:val="Cambria Math"/>
-    <m:brkBin m:val="before"/>
-    <m:brkBinSub m:val="--"/>
-    <m:smallFrac m:val="0"/>
-    <m:dispDef/>
-    <m:lMargin m:val="0"/>
-    <m:rMargin m:val="0"/>
-    <m:defJc m:val="centerGroup"/>
-    <m:wrapIndent m:val="1440"/>
-    <m:intLim m:val="subSup"/>
-    <m:naryLim m:val="undOvr"/>
-  </m:mathPr>
-  <w:themeFontLang w:val="ru-RU"/>
-  <w:clrSchemeMapping w:bg1="light1" w:t1="dark1" w:bg2="light2" w:t2="dark2" w:accent1="accent1" w:accent2="accent2" w:accent3="accent3" w:accent4="accent4" w:accent5="accent5" w:accent6="accent6" w:hyperlink="hyperlink" w:followedHyperlink="followedHyperlink"/>
-  <w:decimalSymbol w:val=","/>
-  <w:listSeparator w:val=";"/>
-  <w15:chartTrackingRefBased/>
-</w:settings>
-</file>
-
-<file path=word/glossary/styles.xml><?xml version="1.0" encoding="utf-8"?>
-<w:styles xmlns:mc="http://schemas.openxmlformats.org/markup-compatibility/2006" xmlns:r="http://schemas.openxmlformats.org/officeDocument/2006/relationships" xmlns:w="http://schemas.openxmlformats.org/wordprocessingml/2006/main" xmlns:w14="http://schemas.microsoft.com/office/word/2010/wordml" xmlns:w15="http://schemas.microsoft.com/office/word/2012/wordml" xmlns:w16se="http://schemas.microsoft.com/office/word/2015/wordml/symex" mc:Ignorable="w14 w15 w16se">
-  <w:docDefaults>
-    <w:rPrDefault>
-      <w:rPr>
-        <w:rFonts w:asciiTheme="minorHAnsi" w:eastAsiaTheme="minorEastAsia" w:hAnsiTheme="minorHAnsi" w:cstheme="minorBidi"/>
-        <w:sz w:val="22"/>
-        <w:szCs w:val="22"/>
-        <w:lang w:val="ru-RU" w:eastAsia="ru-RU" w:bidi="ar-SA"/>
-      </w:rPr>
-    </w:rPrDefault>
-    <w:pPrDefault>
-      <w:pPr>
-        <w:spacing w:after="160" w:line="259" w:lineRule="auto"/>
-      </w:pPr>
-    </w:pPrDefault>
-  </w:docDefaults>
-  <w:latentStyles w:defLockedState="0" w:defUIPriority="99" w:defSemiHidden="0" w:defUnhideWhenUsed="0" w:defQFormat="0" w:count="371">
-    <w:lsdException w:name="Normal" w:uiPriority="0" w:qFormat="1"/>
-    <w:lsdException w:name="heading 1" w:uiPriority="9" w:qFormat="1"/>
-    <w:lsdException w:name="heading 2" w:semiHidden="1" w:uiPriority="9" w:unhideWhenUsed="1" w:qFormat="1"/>
-    <w:lsdException w:name="heading 3" w:semiHidden="1" w:uiPriority="9" w:unhideWhenUsed="1" w:qFormat="1"/>
-    <w:lsdException w:name="heading 4" w:semiHidden="1" w:uiPriority="9" w:unhideWhenUsed="1" w:qFormat="1"/>
-    <w:lsdException w:name="heading 5" w:semiHidden="1" w:uiPriority="9" w:unhideWhenUsed="1" w:qFormat="1"/>
-    <w:lsdException w:name="heading 6" w:semiHidden="1" w:uiPriority="9" w:unhideWhenUsed="1" w:qFormat="1"/>
-    <w:lsdException w:name="heading 7" w:semiHidden="1" w:uiPriority="9" w:unhideWhenUsed="1" w:qFormat="1"/>
-    <w:lsdException w:name="heading 8" w:semiHidden="1" w:uiPriority="9" w:unhideWhenUsed="1" w:qFormat="1"/>
-    <w:lsdException w:name="heading 9" w:semiHidden="1" w:uiPriority="9" w:unhideWhenUsed="1" w:qFormat="1"/>
-    <w:lsdException w:name="index 1" w:semiHidden="1" w:unhideWhenUsed="1"/>
-    <w:lsdException w:name="index 2" w:semiHidden="1" w:unhideWhenUsed="1"/>
-    <w:lsdException w:name="index 3" w:semiHidden="1" w:unhideWhenUsed="1"/>
-    <w:lsdException w:name="index 4" w:semiHidden="1" w:unhideWhenUsed="1"/>
-    <w:lsdException w:name="index 5" w:semiHidden="1" w:unhideWhenUsed="1"/>
-    <w:lsdException w:name="index 6" w:semiHidden="1" w:unhideWhenUsed="1"/>
-    <w:lsdException w:name="index 7" w:semiHidden="1" w:unhideWhenUsed="1"/>
-    <w:lsdException w:name="index 8" w:semiHidden="1" w:unhideWhenUsed="1"/>
-    <w:lsdException w:name="index 9" w:semiHidden="1" w:unhideWhenUsed="1"/>
-    <w:lsdException w:name="toc 1" w:semiHidden="1" w:uiPriority="39" w:unhideWhenUsed="1"/>
-    <w:lsdException w:name="toc 2" w:semiHidden="1" w:uiPriority="39" w:unhideWhenUsed="1"/>
-    <w:lsdException w:name="toc 3" w:semiHidden="1" w:uiPriority="39" w:unhideWhenUsed="1"/>
-    <w:lsdException w:name="toc 4" w:semiHidden="1" w:uiPriority="39" w:unhideWhenUsed="1"/>
-    <w:lsdException w:name="toc 5" w:semiHidden="1" w:uiPriority="39" w:unhideWhenUsed="1"/>
-    <w:lsdException w:name="toc 6" w:semiHidden="1" w:uiPriority="39" w:unhideWhenUsed="1"/>
-    <w:lsdException w:name="toc 7" w:semiHidden="1" w:uiPriority="39" w:unhideWhenUsed="1"/>
-    <w:lsdException w:name="toc 8" w:semiHidden="1" w:uiPriority="39" w:unhideWhenUsed="1"/>
-    <w:lsdException w:name="toc 9" w:semiHidden="1" w:uiPriority="39" w:unhideWhenUsed="1"/>
-    <w:lsdException w:name="Normal Indent" w:semiHidden="1" w:unhideWhenUsed="1"/>
-    <w:lsdException w:name="footnote text" w:semiHidden="1" w:unhideWhenUsed="1"/>
-    <w:lsdException w:name="annotation text" w:semiHidden="1" w:unhideWhenUsed="1"/>
-    <w:lsdException w:name="header" w:semiHidden="1" w:unhideWhenUsed="1"/>
-    <w:lsdException w:name="footer" w:semiHidden="1" w:unhideWhenUsed="1"/>
-    <w:lsdException w:name="index heading" w:semiHidden="1" w:unhideWhenUsed="1"/>
-    <w:lsdException w:name="caption" w:semiHidden="1" w:uiPriority="35" w:unhideWhenUsed="1" w:qFormat="1"/>
-    <w:lsdException w:name="table of figures" w:semiHidden="1" w:unhideWhenUsed="1"/>
-    <w:lsdException w:name="envelope address" w:semiHidden="1" w:unhideWhenUsed="1"/>
-    <w:lsdException w:name="envelope return" w:semiHidden="1" w:unhideWhenUsed="1"/>
-    <w:lsdException w:name="footnote reference" w:semiHidden="1" w:unhideWhenUsed="1"/>
-    <w:lsdException w:name="annotation reference" w:semiHidden="1" w:unhideWhenUsed="1"/>
-    <w:lsdException w:name="line number" w:semiHidden="1" w:unhideWhenUsed="1"/>
-    <w:lsdException w:name="page number" w:semiHidden="1" w:unhideWhenUsed="1"/>
-    <w:lsdException w:name="endnote reference" w:semiHidden="1" w:unhideWhenUsed="1"/>
-    <w:lsdException w:name="endnote text" w:semiHidden="1" w:unhideWhenUsed="1"/>
-    <w:lsdException w:name="table of authorities" w:semiHidden="1" w:unhideWhenUsed="1"/>
-    <w:lsdException w:name="macro" w:semiHidden="1" w:unhideWhenUsed="1"/>
-    <w:lsdException w:name="toa heading" w:semiHidden="1" w:unhideWhenUsed="1"/>
-    <w:lsdException w:name="List" w:semiHidden="1" w:unhideWhenUsed="1"/>
-    <w:lsdException w:name="List Bullet" w:semiHidden="1" w:unhideWhenUsed="1"/>
-    <w:lsdException w:name="List Number" w:semiHidden="1" w:unhideWhenUsed="1"/>
-    <w:lsdException w:name="List 2" w:semiHidden="1" w:unhideWhenUsed="1"/>
-    <w:lsdException w:name="List 3" w:semiHidden="1" w:unhideWhenUsed="1"/>
-    <w:lsdException w:name="List 4" w:semiHidden="1" w:unhideWhenUsed="1"/>
-    <w:lsdException w:name="List 5" w:semiHidden="1" w:unhideWhenUsed="1"/>
-    <w:lsdException w:name="List Bullet 2" w:semiHidden="1" w:unhideWhenUsed="1"/>
-    <w:lsdException w:name="List Bullet 3" w:semiHidden="1" w:unhideWhenUsed="1"/>
-    <w:lsdException w:name="List Bullet 4" w:semiHidden="1" w:unhideWhenUsed="1"/>
-    <w:lsdException w:name="List Bullet 5" w:semiHidden="1" w:unhideWhenUsed="1"/>
-    <w:lsdException w:name="List Number 2" w:semiHidden="1" w:unhideWhenUsed="1"/>
-    <w:lsdException w:name="List Number 3" w:semiHidden="1" w:unhideWhenUsed="1"/>
-    <w:lsdException w:name="List Number 4" w:semiHidden="1" w:unhideWhenUsed="1"/>
-    <w:lsdException w:name="List Number 5" w:semiHidden="1" w:unhideWhenUsed="1"/>
-    <w:lsdException w:name="Title" w:uiPriority="10" w:qFormat="1"/>
-    <w:lsdException w:name="Closing" w:semiHidden="1" w:unhideWhenUsed="1"/>
-    <w:lsdException w:name="Signature" w:semiHidden="1" w:unhideWhenUsed="1"/>
-    <w:lsdException w:name="Default Paragraph Font" w:semiHidden="1" w:uiPriority="1" w:unhideWhenUsed="1"/>
-    <w:lsdException w:name="Body Text" w:semiHidden="1" w:unhideWhenUsed="1"/>
-    <w:lsdException w:name="Body Text Indent" w:semiHidden="1" w:unhideWhenUsed="1"/>
-    <w:lsdException w:name="List Continue" w:semiHidden="1" w:unhideWhenUsed="1"/>
-    <w:lsdException w:name="List Continue 2" w:semiHidden="1" w:unhideWhenUsed="1"/>
-    <w:lsdException w:name="List Continue 3" w:semiHidden="1" w:unhideWhenUsed="1"/>
-    <w:lsdException w:name="List Continue 4" w:semiHidden="1" w:unhideWhenUsed="1"/>
-    <w:lsdException w:name="List Continue 5" w:semiHidden="1" w:unhideWhenUsed="1"/>
-    <w:lsdException w:name="Message Header" w:semiHidden="1" w:unhideWhenUsed="1"/>
-    <w:lsdException w:name="Subtitle" w:uiPriority="11" w:qFormat="1"/>
-    <w:lsdException w:name="Salutation" w:semiHidden="1" w:unhideWhenUsed="1"/>
-    <w:lsdException w:name="Date" w:semiHidden="1" w:unhideWhenUsed="1"/>
-    <w:lsdException w:name="Body Text First Indent" w:semiHidden="1" w:unhideWhenUsed="1"/>
-    <w:lsdException w:name="Body Text First Indent 2" w:semiHidden="1" w:unhideWhenUsed="1"/>
-    <w:lsdException w:name="Note Heading" w:semiHidden="1" w:unhideWhenUsed="1"/>
-    <w:lsdException w:name="Body Text 2" w:semiHidden="1" w:unhideWhenUsed="1"/>
-    <w:lsdException w:name="Body Text 3" w:semiHidden="1" w:unhideWhenUsed="1"/>
-    <w:lsdException w:name="Body Text Indent 2" w:semiHidden="1" w:unhideWhenUsed="1"/>
-    <w:lsdException w:name="Body Text Indent 3" w:semiHidden="1" w:unhideWhenUsed="1"/>
-    <w:lsdException w:name="Block Text" w:semiHidden="1" w:unhideWhenUsed="1"/>
-    <w:lsdException w:name="Hyperlink" w:semiHidden="1" w:unhideWhenUsed="1"/>
-    <w:lsdException w:name="FollowedHyperlink" w:semiHidden="1" w:unhideWhenUsed="1"/>
-    <w:lsdException w:name="Strong" w:uiPriority="22" w:qFormat="1"/>
-    <w:lsdException w:name="Emphasis" w:uiPriority="20" w:qFormat="1"/>
-    <w:lsdException w:name="Document Map" w:semiHidden="1" w:unhideWhenUsed="1"/>
-    <w:lsdException w:name="Plain Text" w:semiHidden="1" w:unhideWhenUsed="1"/>
-    <w:lsdException w:name="E-mail Signature" w:semiHidden="1" w:unhideWhenUsed="1"/>
-    <w:lsdException w:name="HTML Top of Form" w:semiHidden="1" w:unhideWhenUsed="1"/>
-    <w:lsdException w:name="HTML Bottom of Form" w:semiHidden="1" w:unhideWhenUsed="1"/>
-    <w:lsdException w:name="Normal (Web)" w:semiHidden="1" w:unhideWhenUsed="1"/>
-    <w:lsdException w:name="HTML Acronym" w:semiHidden="1" w:unhideWhenUsed="1"/>
-    <w:lsdException w:name="HTML Address" w:semiHidden="1" w:unhideWhenUsed="1"/>
-    <w:lsdException w:name="HTML Cite" w:semiHidden="1" w:unhideWhenUsed="1"/>
-    <w:lsdException w:name="HTML Code" w:semiHidden="1" w:unhideWhenUsed="1"/>
-    <w:lsdException w:name="HTML Definition" w:semiHidden="1" w:unhideWhenUsed="1"/>
-    <w:lsdException w:name="HTML Keyboard" w:semiHidden="1" w:unhideWhenUsed="1"/>
-    <w:lsdException w:name="HTML Preformatted" w:semiHidden="1" w:unhideWhenUsed="1"/>
-    <w:lsdException w:name="HTML Sample" w:semiHidden="1" w:unhideWhenUsed="1"/>
-    <w:lsdException w:name="HTML Typewriter" w:semiHidden="1" w:unhideWhenUsed="1"/>
-    <w:lsdException w:name="HTML Variable" w:semiHidden="1" w:unhideWhenUsed="1"/>
-    <w:lsdException w:name="Normal Table" w:semiHidden="1" w:unhideWhenUsed="1"/>
-    <w:lsdException w:name="annotation subject" w:semiHidden="1" w:unhideWhenUsed="1"/>
-    <w:lsdException w:name="No List" w:semiHidden="1" w:unhideWhenUsed="1"/>
-    <w:lsdException w:name="Outline List 1" w:semiHidden="1" w:unhideWhenUsed="1"/>
-    <w:lsdException w:name="Outline List 2" w:semiHidden="1" w:unhideWhenUsed="1"/>
-    <w:lsdException w:name="Outline List 3" w:semiHidden="1" w:unhideWhenUsed="1"/>
-    <w:lsdException w:name="Table Simple 1" w:semiHidden="1" w:unhideWhenUsed="1"/>
-    <w:lsdException w:name="Table Simple 2" w:semiHidden="1" w:unhideWhenUsed="1"/>
-    <w:lsdException w:name="Table Simple 3" w:semiHidden="1" w:unhideWhenUsed="1"/>
-    <w:lsdException w:name="Table Classic 1" w:semiHidden="1" w:unhideWhenUsed="1"/>
-    <w:lsdException w:name="Table Classic 2" w:semiHidden="1" w:unhideWhenUsed="1"/>
-    <w:lsdException w:name="Table Classic 3" w:semiHidden="1" w:unhideWhenUsed="1"/>
-    <w:lsdException w:name="Table Classic 4" w:semiHidden="1" w:unhideWhenUsed="1"/>
-    <w:lsdException w:name="Table Colorful 1" w:semiHidden="1" w:unhideWhenUsed="1"/>
-    <w:lsdException w:name="Table Colorful 2" w:semiHidden="1" w:unhideWhenUsed="1"/>
-    <w:lsdException w:name="Table Colorful 3" w:semiHidden="1" w:unhideWhenUsed="1"/>
-    <w:lsdException w:name="Table Columns 1" w:semiHidden="1" w:unhideWhenUsed="1"/>
-    <w:lsdException w:name="Table Columns 2" w:semiHidden="1" w:unhideWhenUsed="1"/>
-    <w:lsdException w:name="Table Columns 3" w:semiHidden="1" w:unhideWhenUsed="1"/>
-    <w:lsdException w:name="Table Columns 4" w:semiHidden="1" w:unhideWhenUsed="1"/>
-    <w:lsdException w:name="Table Columns 5" w:semiHidden="1" w:unhideWhenUsed="1"/>
-    <w:lsdException w:name="Table Grid 1" w:semiHidden="1" w:unhideWhenUsed="1"/>
-    <w:lsdException w:name="Table Grid 2" w:semiHidden="1" w:unhideWhenUsed="1"/>
-    <w:lsdException w:name="Table Grid 3" w:semiHidden="1" w:unhideWhenUsed="1"/>
-    <w:lsdException w:name="Table Grid 4" w:semiHidden="1" w:unhideWhenUsed="1"/>
-    <w:lsdException w:name="Table Grid 5" w:semiHidden="1" w:unhideWhenUsed="1"/>
-    <w:lsdException w:name="Table Grid 6" w:semiHidden="1" w:unhideWhenUsed="1"/>
-    <w:lsdException w:name="Table Grid 7" w:semiHidden="1" w:unhideWhenUsed="1"/>
-    <w:lsdException w:name="Table Grid 8" w:semiHidden="1" w:unhideWhenUsed="1"/>
-    <w:lsdException w:name="Table List 1" w:semiHidden="1" w:unhideWhenUsed="1"/>
-    <w:lsdException w:name="Table List 2" w:semiHidden="1" w:unhideWhenUsed="1"/>
-    <w:lsdException w:name="Table List 3" w:semiHidden="1" w:unhideWhenUsed="1"/>
-    <w:lsdException w:name="Table List 4" w:semiHidden="1" w:unhideWhenUsed="1"/>
-    <w:lsdException w:name="Table List 5" w:semiHidden="1" w:unhideWhenUsed="1"/>
-    <w:lsdException w:name="Table List 6" w:semiHidden="1" w:unhideWhenUsed="1"/>
-    <w:lsdException w:name="Table List 7" w:semiHidden="1" w:unhideWhenUsed="1"/>
-    <w:lsdException w:name="Table List 8" w:semiHidden="1" w:unhideWhenUsed="1"/>
-    <w:lsdException w:name="Table 3D effects 1" w:semiHidden="1" w:unhideWhenUsed="1"/>
-    <w:lsdException w:name="Table 3D effects 2" w:semiHidden="1" w:unhideWhenUsed="1"/>
-    <w:lsdException w:name="Table 3D effects 3" w:semiHidden="1" w:unhideWhenUsed="1"/>
-    <w:lsdException w:name="Table Contemporary" w:semiHidden="1" w:unhideWhenUsed="1"/>
-    <w:lsdException w:name="Table Elegant" w:semiHidden="1" w:unhideWhenUsed="1"/>
-    <w:lsdException w:name="Table Professional" w:semiHidden="1" w:unhideWhenUsed="1"/>
-    <w:lsdException w:name="Table Subtle 1" w:semiHidden="1" w:unhideWhenUsed="1"/>
-    <w:lsdException w:name="Table Subtle 2" w:semiHidden="1" w:unhideWhenUsed="1"/>
-    <w:lsdException w:name="Table Web 1" w:semiHidden="1" w:unhideWhenUsed="1"/>
-    <w:lsdException w:name="Table Web 2" w:semiHidden="1" w:unhideWhenUsed="1"/>
-    <w:lsdException w:name="Table Web 3" w:semiHidden="1" w:unhideWhenUsed="1"/>
-    <w:lsdException w:name="Balloon Text" w:semiHidden="1" w:unhideWhenUsed="1"/>
-    <w:lsdException w:name="Table Grid" w:uiPriority="39"/>
-    <w:lsdException w:name="Table Theme" w:semiHidden="1" w:unhideWhenUsed="1"/>
-    <w:lsdException w:name="Placeholder Text" w:semiHidden="1"/>
-    <w:lsdException w:name="No Spacing" w:uiPriority="1" w:qFormat="1"/>
-    <w:lsdException w:name="Light Shading" w:uiPriority="60"/>
-    <w:lsdException w:name="Light List" w:uiPriority="61"/>
-    <w:lsdException w:name="Light Grid" w:uiPriority="62"/>
-    <w:lsdException w:name="Medium Shading 1" w:uiPriority="63"/>
-    <w:lsdException w:name="Medium Shading 2" w:uiPriority="64"/>
-    <w:lsdException w:name="Medium List 1" w:uiPriority="65"/>
-    <w:lsdException w:name="Medium List 2" w:uiPriority="66"/>
-    <w:lsdException w:name="Medium Grid 1" w:uiPriority="67"/>
-    <w:lsdException w:name="Medium Grid 2" w:uiPriority="68"/>
-    <w:lsdException w:name="Medium Grid 3" w:uiPriority="69"/>
-    <w:lsdException w:name="Dark List" w:uiPriority="70"/>
-    <w:lsdException w:name="Colorful Shading" w:uiPriority="71"/>
-    <w:lsdException w:name="Colorful List" w:uiPriority="72"/>
-    <w:lsdException w:name="Colorful Grid" w:uiPriority="73"/>
-    <w:lsdException w:name="Light Shading Accent 1" w:uiPriority="60"/>
-    <w:lsdException w:name="Light List Accent 1" w:uiPriority="61"/>
-    <w:lsdException w:name="Light Grid Accent 1" w:uiPriority="62"/>
-    <w:lsdException w:name="Medium Shading 1 Accent 1" w:uiPriority="63"/>
-    <w:lsdException w:name="Medium Shading 2 Accent 1" w:uiPriority="64"/>
-    <w:lsdException w:name="Medium List 1 Accent 1" w:uiPriority="65"/>
-    <w:lsdException w:name="Revision" w:semiHidden="1"/>
-    <w:lsdException w:name="List Paragraph" w:uiPriority="34" w:qFormat="1"/>
-    <w:lsdException w:name="Quote" w:uiPriority="29" w:qFormat="1"/>
-    <w:lsdException w:name="Intense Quote" w:uiPriority="30" w:qFormat="1"/>
-    <w:lsdException w:name="Medium List 2 Accent 1" w:uiPriority="66"/>
-    <w:lsdException w:name="Medium Grid 1 Accent 1" w:uiPriority="67"/>
-    <w:lsdException w:name="Medium Grid 2 Accent 1" w:uiPriority="68"/>
-    <w:lsdException w:name="Medium Grid 3 Accent 1" w:uiPriority="69"/>
-    <w:lsdException w:name="Dark List Accent 1" w:uiPriority="70"/>
-    <w:lsdException w:name="Colorful Shading Accent 1" w:uiPriority="71"/>
-    <w:lsdException w:name="Colorful List Accent 1" w:uiPriority="72"/>
-    <w:lsdException w:name="Colorful Grid Accent 1" w:uiPriority="73"/>
-    <w:lsdException w:name="Light Shading Accent 2" w:uiPriority="60"/>
-    <w:lsdException w:name="Light List Accent 2" w:uiPriority="61"/>
-    <w:lsdException w:name="Light Grid Accent 2" w:uiPriority="62"/>
-    <w:lsdException w:name="Medium Shading 1 Accent 2" w:uiPriority="63"/>
-    <w:lsdException w:name="Medium Shading 2 Accent 2" w:uiPriority="64"/>
-    <w:lsdException w:name="Medium List 1 Accent 2" w:uiPriority="65"/>
-    <w:lsdException w:name="Medium List 2 Accent 2" w:uiPriority="66"/>
-    <w:lsdException w:name="Medium Grid 1 Accent 2" w:uiPriority="67"/>
-    <w:lsdException w:name="Medium Grid 2 Accent 2" w:uiPriority="68"/>
-    <w:lsdException w:name="Medium Grid 3 Accent 2" w:uiPriority="69"/>
-    <w:lsdException w:name="Dark List Accent 2" w:uiPriority="70"/>
-    <w:lsdException w:name="Colorful Shading Accent 2" w:uiPriority="71"/>
-    <w:lsdException w:name="Colorful List Accent 2" w:uiPriority="72"/>
-    <w:lsdException w:name="Colorful Grid Accent 2" w:uiPriority="73"/>
-    <w:lsdException w:name="Light Shading Accent 3" w:uiPriority="60"/>
-    <w:lsdException w:name="Light List Accent 3" w:uiPriority="61"/>
-    <w:lsdException w:name="Light Grid Accent 3" w:uiPriority="62"/>
-    <w:lsdException w:name="Medium Shading 1 Accent 3" w:uiPriority="63"/>
-    <w:lsdException w:name="Medium Shading 2 Accent 3" w:uiPriority="64"/>
-    <w:lsdException w:name="Medium List 1 Accent 3" w:uiPriority="65"/>
-    <w:lsdException w:name="Medium List 2 Accent 3" w:uiPriority="66"/>
-    <w:lsdException w:name="Medium Grid 1 Accent 3" w:uiPriority="67"/>
-    <w:lsdException w:name="Medium Grid 2 Accent 3" w:uiPriority="68"/>
-    <w:lsdException w:name="Medium Grid 3 Accent 3" w:uiPriority="69"/>
-    <w:lsdException w:name="Dark List Accent 3" w:uiPriority="70"/>
-    <w:lsdException w:name="Colorful Shading Accent 3" w:uiPriority="71"/>
-    <w:lsdException w:name="Colorful List Accent 3" w:uiPriority="72"/>
-    <w:lsdException w:name="Colorful Grid Accent 3" w:uiPriority="73"/>
-    <w:lsdException w:name="Light Shading Accent 4" w:uiPriority="60"/>
-    <w:lsdException w:name="Light List Accent 4" w:uiPriority="61"/>
-    <w:lsdException w:name="Light Grid Accent 4" w:uiPriority="62"/>
-    <w:lsdException w:name="Medium Shading 1 Accent 4" w:uiPriority="63"/>
-    <w:lsdException w:name="Medium Shading 2 Accent 4" w:uiPriority="64"/>
-    <w:lsdException w:name="Medium List 1 Accent 4" w:uiPriority="65"/>
-    <w:lsdException w:name="Medium List 2 Accent 4" w:uiPriority="66"/>
-    <w:lsdException w:name="Medium Grid 1 Accent 4" w:uiPriority="67"/>
-    <w:lsdException w:name="Medium Grid 2 Accent 4" w:uiPriority="68"/>
-    <w:lsdException w:name="Medium Grid 3 Accent 4" w:uiPriority="69"/>
-    <w:lsdException w:name="Dark List Accent 4" w:uiPriority="70"/>
-    <w:lsdException w:name="Colorful Shading Accent 4" w:uiPriority="71"/>
-    <w:lsdException w:name="Colorful List Accent 4" w:uiPriority="72"/>
-    <w:lsdException w:name="Colorful Grid Accent 4" w:uiPriority="73"/>
-    <w:lsdException w:name="Light Shading Accent 5" w:uiPriority="60"/>
-    <w:lsdException w:name="Light List Accent 5" w:uiPriority="61"/>
-    <w:lsdException w:name="Light Grid Accent 5" w:uiPriority="62"/>
-    <w:lsdException w:name="Medium Shading 1 Accent 5" w:uiPriority="63"/>
-    <w:lsdException w:name="Medium Shading 2 Accent 5" w:uiPriority="64"/>
-    <w:lsdException w:name="Medium List 1 Accent 5" w:uiPriority="65"/>
-    <w:lsdException w:name="Medium List 2 Accent 5" w:uiPriority="66"/>
-    <w:lsdException w:name="Medium Grid 1 Accent 5" w:uiPriority="67"/>
-    <w:lsdException w:name="Medium Grid 2 Accent 5" w:uiPriority="68"/>
-    <w:lsdException w:name="Medium Grid 3 Accent 5" w:uiPriority="69"/>
-    <w:lsdException w:name="Dark List Accent 5" w:uiPriority="70"/>
-    <w:lsdException w:name="Colorful Shading Accent 5" w:uiPriority="71"/>
-    <w:lsdException w:name="Colorful List Accent 5" w:uiPriority="72"/>
-    <w:lsdException w:name="Colorful Grid Accent 5" w:uiPriority="73"/>
-    <w:lsdException w:name="Light Shading Accent 6" w:uiPriority="60"/>
-    <w:lsdException w:name="Light List Accent 6" w:uiPriority="61"/>
-    <w:lsdException w:name="Light Grid Accent 6" w:uiPriority="62"/>
-    <w:lsdException w:name="Medium Shading 1 Accent 6" w:uiPriority="63"/>
-    <w:lsdException w:name="Medium Shading 2 Accent 6" w:uiPriority="64"/>
-    <w:lsdException w:name="Medium List 1 Accent 6" w:uiPriority="65"/>
-    <w:lsdException w:name="Medium List 2 Accent 6" w:uiPriority="66"/>
-    <w:lsdException w:name="Medium Grid 1 Accent 6" w:uiPriority="67"/>
-    <w:lsdException w:name="Medium Grid 2 Accent 6" w:uiPriority="68"/>
-    <w:lsdException w:name="Medium Grid 3 Accent 6" w:uiPriority="69"/>
-    <w:lsdException w:name="Dark List Accent 6" w:uiPriority="70"/>
-    <w:lsdException w:name="Colorful Shading Accent 6" w:uiPriority="71"/>
-    <w:lsdException w:name="Colorful List Accent 6" w:uiPriority="72"/>
-    <w:lsdException w:name="Colorful Grid Accent 6" w:uiPriority="73"/>
-    <w:lsdException w:name="Subtle Emphasis" w:uiPriority="19" w:qFormat="1"/>
-    <w:lsdException w:name="Intense Emphasis" w:uiPriority="21" w:qFormat="1"/>
-    <w:lsdException w:name="Subtle Reference" w:uiPriority="31" w:qFormat="1"/>
-    <w:lsdException w:name="Intense Reference" w:uiPriority="32" w:qFormat="1"/>
-    <w:lsdException w:name="Book Title" w:uiPriority="33" w:qFormat="1"/>
-    <w:lsdException w:name="Bibliography" w:semiHidden="1" w:uiPriority="37" w:unhideWhenUsed="1"/>
-    <w:lsdException w:name="TOC Heading" w:semiHidden="1" w:uiPriority="39" w:unhideWhenUsed="1" w:qFormat="1"/>
-    <w:lsdException w:name="Plain Table 1" w:uiPriority="41"/>
-    <w:lsdException w:name="Plain Table 2" w:uiPriority="42"/>
-    <w:lsdException w:name="Plain Table 3" w:uiPriority="43"/>
-    <w:lsdException w:name="Plain Table 4" w:uiPriority="44"/>
-    <w:lsdException w:name="Plain Table 5" w:uiPriority="45"/>
-    <w:lsdException w:name="Grid Table Light" w:uiPriority="40"/>
-    <w:lsdException w:name="Grid Table 1 Light" w:uiPriority="46"/>
-    <w:lsdException w:name="Grid Table 2" w:uiPriority="47"/>
-    <w:lsdException w:name="Grid Table 3" w:uiPriority="48"/>
-    <w:lsdException w:name="Grid Table 4" w:uiPriority="49"/>
-    <w:lsdException w:name="Grid Table 5 Dark" w:uiPriority="50"/>
-    <w:lsdException w:name="Grid Table 6 Colorful" w:uiPriority="51"/>
-    <w:lsdException w:name="Grid Table 7 Colorful" w:uiPriority="52"/>
-    <w:lsdException w:name="Grid Table 1 Light Accent 1" w:uiPriority="46"/>
-    <w:lsdException w:name="Grid Table 2 Accent 1" w:uiPriority="47"/>
-    <w:lsdException w:name="Grid Table 3 Accent 1" w:uiPriority="48"/>
-    <w:lsdException w:name="Grid Table 4 Accent 1" w:uiPriority="49"/>
-    <w:lsdException w:name="Grid Table 5 Dark Accent 1" w:uiPriority="50"/>
-    <w:lsdException w:name="Grid Table 6 Colorful Accent 1" w:uiPriority="51"/>
-    <w:lsdException w:name="Grid Table 7 Colorful Accent 1" w:uiPriority="52"/>
-    <w:lsdException w:name="Grid Table 1 Light Accent 2" w:uiPriority="46"/>
-    <w:lsdException w:name="Grid Table 2 Accent 2" w:uiPriority="47"/>
-    <w:lsdException w:name="Grid Table 3 Accent 2" w:uiPriority="48"/>
-    <w:lsdException w:name="Grid Table 4 Accent 2" w:uiPriority="49"/>
-    <w:lsdException w:name="Grid Table 5 Dark Accent 2" w:uiPriority="50"/>
-    <w:lsdException w:name="Grid Table 6 Colorful Accent 2" w:uiPriority="51"/>
-    <w:lsdException w:name="Grid Table 7 Colorful Accent 2" w:uiPriority="52"/>
-    <w:lsdException w:name="Grid Table 1 Light Accent 3" w:uiPriority="46"/>
-    <w:lsdException w:name="Grid Table 2 Accent 3" w:uiPriority="47"/>
-    <w:lsdException w:name="Grid Table 3 Accent 3" w:uiPriority="48"/>
-    <w:lsdException w:name="Grid Table 4 Accent 3" w:uiPriority="49"/>
-    <w:lsdException w:name="Grid Table 5 Dark Accent 3" w:uiPriority="50"/>
-    <w:lsdException w:name="Grid Table 6 Colorful Accent 3" w:uiPriority="51"/>
-    <w:lsdException w:name="Grid Table 7 Colorful Accent 3" w:uiPriority="52"/>
-    <w:lsdException w:name="Grid Table 1 Light Accent 4" w:uiPriority="46"/>
-    <w:lsdException w:name="Grid Table 2 Accent 4" w:uiPriority="47"/>
-    <w:lsdException w:name="Grid Table 3 Accent 4" w:uiPriority="48"/>
-    <w:lsdException w:name="Grid Table 4 Accent 4" w:uiPriority="49"/>
-    <w:lsdException w:name="Grid Table 5 Dark Accent 4" w:uiPriority="50"/>
-    <w:lsdException w:name="Grid Table 6 Colorful Accent 4" w:uiPriority="51"/>
-    <w:lsdException w:name="Grid Table 7 Colorful Accent 4" w:uiPriority="52"/>
-    <w:lsdException w:name="Grid Table 1 Light Accent 5" w:uiPriority="46"/>
-    <w:lsdException w:name="Grid Table 2 Accent 5" w:uiPriority="47"/>
-    <w:lsdException w:name="Grid Table 3 Accent 5" w:uiPriority="48"/>
-    <w:lsdException w:name="Grid Table 4 Accent 5" w:uiPriority="49"/>
-    <w:lsdException w:name="Grid Table 5 Dark Accent 5" w:uiPriority="50"/>
-    <w:lsdException w:name="Grid Table 6 Colorful Accent 5" w:uiPriority="51"/>
-    <w:lsdException w:name="Grid Table 7 Colorful Accent 5" w:uiPriority="52"/>
-    <w:lsdException w:name="Grid Table 1 Light Accent 6" w:uiPriority="46"/>
-    <w:lsdException w:name="Grid Table 2 Accent 6" w:uiPriority="47"/>
-    <w:lsdException w:name="Grid Table 3 Accent 6" w:uiPriority="48"/>
-    <w:lsdException w:name="Grid Table 4 Accent 6" w:uiPriority="49"/>
-    <w:lsdException w:name="Grid Table 5 Dark Accent 6" w:uiPriority="50"/>
-    <w:lsdException w:name="Grid Table 6 Colorful Accent 6" w:uiPriority="51"/>
-    <w:lsdException w:name="Grid Table 7 Colorful Accent 6" w:uiPriority="52"/>
-    <w:lsdException w:name="List Table 1 Light" w:uiPriority="46"/>
-    <w:lsdException w:name="List Table 2" w:uiPriority="47"/>
-    <w:lsdException w:name="List Table 3" w:uiPriority="48"/>
-    <w:lsdException w:name="List Table 4" w:uiPriority="49"/>
-    <w:lsdException w:name="List Table 5 Dark" w:uiPriority="50"/>
-    <w:lsdException w:name="List Table 6 Colorful" w:uiPriority="51"/>
-    <w:lsdException w:name="List Table 7 Colorful" w:uiPriority="52"/>
-    <w:lsdException w:name="List Table 1 Light Accent 1" w:uiPriority="46"/>
-    <w:lsdException w:name="List Table 2 Accent 1" w:uiPriority="47"/>
-    <w:lsdException w:name="List Table 3 Accent 1" w:uiPriority="48"/>
-    <w:lsdException w:name="List Table 4 Accent 1" w:uiPriority="49"/>
-    <w:lsdException w:name="List Table 5 Dark Accent 1" w:uiPriority="50"/>
-    <w:lsdException w:name="List Table 6 Colorful Accent 1" w:uiPriority="51"/>
-    <w:lsdException w:name="List Table 7 Colorful Accent 1" w:uiPriority="52"/>
-    <w:lsdException w:name="List Table 1 Light Accent 2" w:uiPriority="46"/>
-    <w:lsdException w:name="List Table 2 Accent 2" w:uiPriority="47"/>
-    <w:lsdException w:name="List Table 3 Accent 2" w:uiPriority="48"/>
-    <w:lsdException w:name="List Table 4 Accent 2" w:uiPriority="49"/>
-    <w:lsdException w:name="List Table 5 Dark Accent 2" w:uiPriority="50"/>
-    <w:lsdException w:name="List Table 6 Colorful Accent 2" w:uiPriority="51"/>
-    <w:lsdException w:name="List Table 7 Colorful Accent 2" w:uiPriority="52"/>
-    <w:lsdException w:name="List Table 1 Light Accent 3" w:uiPriority="46"/>
-    <w:lsdException w:name="List Table 2 Accent 3" w:uiPriority="47"/>
-    <w:lsdException w:name="List Table 3 Accent 3" w:uiPriority="48"/>
-    <w:lsdException w:name="List Table 4 Accent 3" w:uiPriority="49"/>
-    <w:lsdException w:name="List Table 5 Dark Accent 3" w:uiPriority="50"/>
-    <w:lsdException w:name="List Table 6 Colorful Accent 3" w:uiPriority="51"/>
-    <w:lsdException w:name="List Table 7 Colorful Accent 3" w:uiPriority="52"/>
-    <w:lsdException w:name="List Table 1 Light Accent 4" w:uiPriority="46"/>
-    <w:lsdException w:name="List Table 2 Accent 4" w:uiPriority="47"/>
-    <w:lsdException w:name="List Table 3 Accent 4" w:uiPriority="48"/>
-    <w:lsdException w:name="List Table 4 Accent 4" w:uiPriority="49"/>
-    <w:lsdException w:name="List Table 5 Dark Accent 4" w:uiPriority="50"/>
-    <w:lsdException w:name="List Table 6 Colorful Accent 4" w:uiPriority="51"/>
-    <w:lsdException w:name="List Table 7 Colorful Accent 4" w:uiPriority="52"/>
-    <w:lsdException w:name="List Table 1 Light Accent 5" w:uiPriority="46"/>
-    <w:lsdException w:name="List Table 2 Accent 5" w:uiPriority="47"/>
-    <w:lsdException w:name="List Table 3 Accent 5" w:uiPriority="48"/>
-    <w:lsdException w:name="List Table 4 Accent 5" w:uiPriority="49"/>
-    <w:lsdException w:name="List Table 5 Dark Accent 5" w:uiPriority="50"/>
-    <w:lsdException w:name="List Table 6 Colorful Accent 5" w:uiPriority="51"/>
-    <w:lsdException w:name="List Table 7 Colorful Accent 5" w:uiPriority="52"/>
-    <w:lsdException w:name="List Table 1 Light Accent 6" w:uiPriority="46"/>
-    <w:lsdException w:name="List Table 2 Accent 6" w:uiPriority="47"/>
-    <w:lsdException w:name="List Table 3 Accent 6" w:uiPriority="48"/>
-    <w:lsdException w:name="List Table 4 Accent 6" w:uiPriority="49"/>
-    <w:lsdException w:name="List Table 5 Dark Accent 6" w:uiPriority="50"/>
-    <w:lsdException w:name="List Table 6 Colorful Accent 6" w:uiPriority="51"/>
-    <w:lsdException w:name="List Table 7 Colorful Accent 6" w:uiPriority="52"/>
-  </w:latentStyles>
-  <w:style w:type="paragraph" w:default="1" w:styleId="a">
-    <w:name w:val="Normal"/>
-    <w:qFormat/>
-  </w:style>
-  <w:style w:type="character" w:default="1" w:styleId="a0">
-    <w:name w:val="Default Paragraph Font"/>
-    <w:uiPriority w:val="1"/>
-    <w:semiHidden/>
-    <w:unhideWhenUsed/>
-  </w:style>
-  <w:style w:type="table" w:default="1" w:styleId="a1">
-    <w:name w:val="Normal Table"/>
-    <w:uiPriority w:val="99"/>
-    <w:semiHidden/>
-    <w:unhideWhenUsed/>
-    <w:tblPr>
-      <w:tblInd w:w="0" w:type="dxa"/>
-      <w:tblCellMar>
-        <w:top w:w="0" w:type="dxa"/>
-        <w:left w:w="108" w:type="dxa"/>
-        <w:bottom w:w="0" w:type="dxa"/>
-        <w:right w:w="108" w:type="dxa"/>
-      </w:tblCellMar>
-    </w:tblPr>
-  </w:style>
-  <w:style w:type="numbering" w:default="1" w:styleId="a2">
-    <w:name w:val="No List"/>
-    <w:uiPriority w:val="99"/>
-    <w:semiHidden/>
-    <w:unhideWhenUsed/>
-  </w:style>
-  <w:style w:type="character" w:styleId="a3">
-    <w:name w:val="Placeholder Text"/>
-    <w:basedOn w:val="a0"/>
-    <w:uiPriority w:val="99"/>
-    <w:semiHidden/>
-    <w:rsid w:val="00CB1538"/>
-    <w:rPr>
-      <w:color w:val="808080"/>
-    </w:rPr>
-  </w:style>
-</w:styles>
-</file>
-
-<file path=word/glossary/webSettings.xml><?xml version="1.0" encoding="utf-8"?>
-<w:webSettings xmlns:mc="http://schemas.openxmlformats.org/markup-compatibility/2006" xmlns:r="http://schemas.openxmlformats.org/officeDocument/2006/relationships" xmlns:w="http://schemas.openxmlformats.org/wordprocessingml/2006/main" xmlns:w14="http://schemas.microsoft.com/office/word/2010/wordml" xmlns:w15="http://schemas.microsoft.com/office/word/2012/wordml" xmlns:w16se="http://schemas.microsoft.com/office/word/2015/wordml/symex" mc:Ignorable="w14 w15 w16se">
-  <w:optimizeForBrowser/>
-  <w:allowPNG/>
-</w:webSettings>
-</file>
-
 <file path=word/theme/theme1.xml><?xml version="1.0" encoding="utf-8"?>
 <a:theme xmlns:a="http://schemas.openxmlformats.org/drawingml/2006/main" name="Тема Office">
   <a:themeElements>
@@ -9156,7 +8514,7 @@
 </file>
 
 <file path=customXml/itemProps1.xml><?xml version="1.0" encoding="utf-8"?>
-<ds:datastoreItem xmlns:ds="http://schemas.openxmlformats.org/officeDocument/2006/customXml" ds:itemID="{375036EC-D228-4AA0-A8D5-72B5F4DD06E4}">
+<ds:datastoreItem xmlns:ds="http://schemas.openxmlformats.org/officeDocument/2006/customXml" ds:itemID="{96F78FDD-ED52-48DE-A4E3-687E14F78C7A}">
   <ds:schemaRefs>
     <ds:schemaRef ds:uri="http://schemas.openxmlformats.org/officeDocument/2006/bibliography"/>
   </ds:schemaRefs>

</xml_diff>